<commit_message>
Data Sample Folder moved to Database Folder
</commit_message>
<xml_diff>
--- a/Documentation/QUALITY/Quality Assurance-Carps.docx
+++ b/Documentation/QUALITY/Quality Assurance-Carps.docx
@@ -10342,6 +10342,7 @@
           <w:color w:val="44546A" w:themeColor="text2"/>
         </w:rPr>
       </w:pPr>
+      <w:bookmarkStart w:id="42" w:name="_GoBack"/>
       <w:r>
         <w:rPr>
           <w:i w:val="0"/>
@@ -10388,20 +10389,21 @@
       <w:pPr>
         <w:ind w:right="720"/>
       </w:pPr>
-      <w:bookmarkStart w:id="42" w:name="_Toc134506120"/>
-      <w:bookmarkStart w:id="43" w:name="_Toc134514996"/>
+      <w:bookmarkStart w:id="43" w:name="_Toc134506120"/>
+      <w:bookmarkStart w:id="44" w:name="_Toc134514996"/>
+      <w:bookmarkEnd w:id="42"/>
     </w:p>
     <w:p>
       <w:pPr>
         <w:pStyle w:val="Heading2"/>
       </w:pPr>
-      <w:bookmarkStart w:id="44" w:name="_Toc355997450"/>
+      <w:bookmarkStart w:id="45" w:name="_Toc355997450"/>
       <w:r>
         <w:t>Tools and Techniques for assuring quality of functional requirements</w:t>
       </w:r>
-      <w:bookmarkEnd w:id="42"/>
       <w:bookmarkEnd w:id="43"/>
       <w:bookmarkEnd w:id="44"/>
+      <w:bookmarkEnd w:id="45"/>
     </w:p>
     <w:p>
       <w:pPr>
@@ -10859,14 +10861,14 @@
       <w:pPr>
         <w:pStyle w:val="Heading2"/>
       </w:pPr>
-      <w:bookmarkStart w:id="45" w:name="_Toc355997451"/>
+      <w:bookmarkStart w:id="46" w:name="_Toc355997451"/>
       <w:r>
         <w:t>T</w:t>
       </w:r>
       <w:r>
         <w:t>ools</w:t>
       </w:r>
-      <w:bookmarkStart w:id="46" w:name="_Toc134514997"/>
+      <w:bookmarkStart w:id="47" w:name="_Toc134514997"/>
       <w:r>
         <w:t xml:space="preserve"> and </w:t>
       </w:r>
@@ -10876,8 +10878,8 @@
       <w:r>
         <w:t>echniques for assuring the quality attribute requirements</w:t>
       </w:r>
-      <w:bookmarkEnd w:id="45"/>
       <w:bookmarkEnd w:id="46"/>
+      <w:bookmarkEnd w:id="47"/>
     </w:p>
     <w:p>
       <w:pPr>
@@ -11134,12 +11136,7 @@
           </w:tcPr>
           <w:p>
             <w:r>
-              <w:t xml:space="preserve">It will be used to record the number of defects and the </w:t>
-            </w:r>
-            <w:bookmarkStart w:id="47" w:name="_GoBack"/>
-            <w:bookmarkEnd w:id="47"/>
-            <w:r>
-              <w:t>rate of defects through time which will be extracted from Redmine issues</w:t>
+              <w:t>It will be used to record the number of defects and the rate of defects through time which will be extracted from Redmine issues</w:t>
             </w:r>
           </w:p>
         </w:tc>
@@ -17165,7 +17162,7 @@
         <w:rStyle w:val="PageNumber"/>
         <w:noProof/>
       </w:rPr>
-      <w:t>10</w:t>
+      <w:t>17</w:t>
     </w:r>
     <w:r>
       <w:rPr>
@@ -19524,6 +19521,7 @@
     <w:lsdException w:name="HTML Sample" w:semiHidden="1" w:unhideWhenUsed="1"/>
     <w:lsdException w:name="HTML Typewriter" w:semiHidden="1" w:unhideWhenUsed="1"/>
     <w:lsdException w:name="HTML Variable" w:semiHidden="1" w:unhideWhenUsed="1"/>
+    <w:lsdException w:name="Normal Table" w:semiHidden="1" w:unhideWhenUsed="1"/>
     <w:lsdException w:name="annotation subject" w:semiHidden="1" w:unhideWhenUsed="1"/>
     <w:lsdException w:name="No List" w:semiHidden="1" w:uiPriority="99" w:unhideWhenUsed="1"/>
     <w:lsdException w:name="Outline List 1" w:semiHidden="1" w:unhideWhenUsed="1"/>
@@ -19569,8 +19567,10 @@
     <w:lsdException w:name="Table Subtle 1" w:semiHidden="1" w:unhideWhenUsed="1"/>
     <w:lsdException w:name="Table Subtle 2" w:semiHidden="1" w:unhideWhenUsed="1"/>
     <w:lsdException w:name="Table Web 1" w:semiHidden="1" w:unhideWhenUsed="1"/>
+    <w:lsdException w:name="Table Web 2" w:semiHidden="1" w:unhideWhenUsed="1"/>
     <w:lsdException w:name="Table Web 3" w:semiHidden="1" w:unhideWhenUsed="1"/>
     <w:lsdException w:name="Balloon Text" w:semiHidden="1" w:unhideWhenUsed="1"/>
+    <w:lsdException w:name="Table Theme" w:semiHidden="1" w:unhideWhenUsed="1"/>
     <w:lsdException w:name="Placeholder Text" w:semiHidden="1" w:uiPriority="99" w:unhideWhenUsed="1"/>
     <w:lsdException w:name="No Spacing" w:uiPriority="99" w:qFormat="1"/>
     <w:lsdException w:name="Light Shading" w:uiPriority="99"/>
@@ -20899,7 +20899,7 @@
 </file>
 
 <file path=customXml/itemProps1.xml><?xml version="1.0" encoding="utf-8"?>
-<ds:datastoreItem xmlns:ds="http://schemas.openxmlformats.org/officeDocument/2006/customXml" ds:itemID="{F21E2D6E-BE6F-41E3-AC88-492786830E31}">
+<ds:datastoreItem xmlns:ds="http://schemas.openxmlformats.org/officeDocument/2006/customXml" ds:itemID="{B5AEAB73-D341-4753-9066-4590C3C2C8C3}">
   <ds:schemaRefs>
     <ds:schemaRef ds:uri="http://schemas.openxmlformats.org/officeDocument/2006/bibliography"/>
   </ds:schemaRefs>

</xml_diff>